<commit_message>
Updated community-weighted mean fire resistance scores. Now includes whole western US.
</commit_message>
<xml_diff>
--- a/manuscript/Fire Regimes MS.docx
+++ b/manuscript/Fire Regimes MS.docx
@@ -140,35 +140,7 @@
         <w:rPr>
           <w:rFonts w:ascii="Times New Roman" w:hAnsi="Times New Roman"/>
         </w:rPr>
-        <w:t xml:space="preserve">, Matthew Kling, David </w:t>
-      </w:r>
-      <w:proofErr w:type="spellStart"/>
-      <w:r>
-        <w:rPr>
-          <w:rFonts w:ascii="Times New Roman" w:hAnsi="Times New Roman"/>
-        </w:rPr>
-        <w:t>Ackerly</w:t>
-      </w:r>
-      <w:proofErr w:type="spellEnd"/>
-      <w:r>
-        <w:rPr>
-          <w:rFonts w:ascii="Times New Roman" w:hAnsi="Times New Roman"/>
-        </w:rPr>
-        <w:t xml:space="preserve">, Dylan </w:t>
-      </w:r>
-      <w:proofErr w:type="spellStart"/>
-      <w:r>
-        <w:rPr>
-          <w:rFonts w:ascii="Times New Roman" w:hAnsi="Times New Roman"/>
-        </w:rPr>
-        <w:t>Schwilk</w:t>
-      </w:r>
-      <w:proofErr w:type="spellEnd"/>
-      <w:r>
-        <w:rPr>
-          <w:rFonts w:ascii="Times New Roman" w:hAnsi="Times New Roman"/>
-        </w:rPr>
-        <w:t>, Morgan Varner</w:t>
+        <w:t>, Matthew Kling, David Ackerly, Dylan Schwilk, Morgan Varner</w:t>
       </w:r>
     </w:p>
     <w:p>
@@ -324,7 +296,6 @@
           <w:rFonts w:ascii="Times New Roman" w:hAnsi="Times New Roman" w:cs="Times New Roman"/>
           <w:b/>
         </w:rPr>
-        <w:lastRenderedPageBreak/>
         <w:t>Introduction</w:t>
       </w:r>
     </w:p>
@@ -346,21 +317,7 @@
         <w:rPr>
           <w:rFonts w:ascii="Times New Roman" w:hAnsi="Times New Roman" w:cs="Times New Roman"/>
         </w:rPr>
-        <w:t xml:space="preserve">Implicit in these models is </w:t>
-      </w:r>
-      <w:proofErr w:type="gramStart"/>
-      <w:r>
-        <w:rPr>
-          <w:rFonts w:ascii="Times New Roman" w:hAnsi="Times New Roman" w:cs="Times New Roman"/>
-        </w:rPr>
-        <w:t>a recognition</w:t>
-      </w:r>
-      <w:proofErr w:type="gramEnd"/>
-      <w:r>
-        <w:rPr>
-          <w:rFonts w:ascii="Times New Roman" w:hAnsi="Times New Roman" w:cs="Times New Roman"/>
-        </w:rPr>
-        <w:t xml:space="preserve"> that there is variation in functional traits across species that confers different degrees of resistance to fire to different species. </w:t>
+        <w:t xml:space="preserve">Implicit in these models is a recognition that there is variation in functional traits across species that confers different degrees of resistance to fire to different species. </w:t>
       </w:r>
     </w:p>
     <w:p>
@@ -375,8 +332,10 @@
         <w:rPr>
           <w:rFonts w:ascii="Times New Roman" w:hAnsi="Times New Roman" w:cs="Times New Roman"/>
         </w:rPr>
-        <w:t>Something</w:t>
-      </w:r>
+        <w:t>Future/Novel fire regimes</w:t>
+      </w:r>
+      <w:bookmarkStart w:id="0" w:name="_GoBack"/>
+      <w:bookmarkEnd w:id="0"/>
     </w:p>
     <w:p>
       <w:pPr>
@@ -767,6 +726,11 @@
         <w:rPr>
           <w:rFonts w:ascii="Times New Roman" w:hAnsi="Times New Roman" w:cs="Times New Roman"/>
         </w:rPr>
+      </w:r>
+      <w:r>
+        <w:rPr>
+          <w:rFonts w:ascii="Times New Roman" w:hAnsi="Times New Roman" w:cs="Times New Roman"/>
+        </w:rPr>
         <w:fldChar w:fldCharType="separate"/>
       </w:r>
       <w:r>
@@ -804,7 +768,6 @@
         </w:rPr>
         <w:t xml:space="preserve">. Degree of self-pruning was assigned on a qualitative 1-10 following the methods and data for genus </w:t>
       </w:r>
-      <w:proofErr w:type="spellStart"/>
       <w:r>
         <w:rPr>
           <w:rFonts w:ascii="Times New Roman" w:hAnsi="Times New Roman" w:cs="Times New Roman"/>
@@ -812,7 +775,6 @@
         </w:rPr>
         <w:t>Pinus</w:t>
       </w:r>
-      <w:proofErr w:type="spellEnd"/>
       <w:r>
         <w:rPr>
           <w:rFonts w:ascii="Times New Roman" w:hAnsi="Times New Roman" w:cs="Times New Roman"/>
@@ -987,21 +949,7 @@
         <w:rPr>
           <w:rFonts w:ascii="Times New Roman" w:hAnsi="Times New Roman" w:cs="Times New Roman"/>
         </w:rPr>
-        <w:t xml:space="preserve">, and </w:t>
-      </w:r>
-      <w:proofErr w:type="spellStart"/>
-      <w:r>
-        <w:rPr>
-          <w:rFonts w:ascii="Times New Roman" w:hAnsi="Times New Roman" w:cs="Times New Roman"/>
-        </w:rPr>
-        <w:t>Banwell</w:t>
-      </w:r>
-      <w:proofErr w:type="spellEnd"/>
-      <w:r>
-        <w:rPr>
-          <w:rFonts w:ascii="Times New Roman" w:hAnsi="Times New Roman" w:cs="Times New Roman"/>
-        </w:rPr>
-        <w:t xml:space="preserve"> and Varner (unpublished data).</w:t>
+        <w:t>, and Banwell and Varner (unpublished data).</w:t>
       </w:r>
     </w:p>
     <w:p>
@@ -1024,8 +972,6 @@
         </w:rPr>
         <w:t xml:space="preserve"> </w:t>
       </w:r>
-      <w:bookmarkStart w:id="0" w:name="_GoBack"/>
-      <w:bookmarkEnd w:id="0"/>
     </w:p>
     <w:p>
       <w:pPr>
@@ -1069,7 +1015,6 @@
           <w:rFonts w:ascii="Times New Roman" w:hAnsi="Times New Roman" w:cs="Times New Roman"/>
           <w:b/>
         </w:rPr>
-        <w:lastRenderedPageBreak/>
         <w:t>Discussion</w:t>
       </w:r>
     </w:p>
@@ -1232,14 +1177,7 @@
         <w:rPr>
           <w:noProof/>
         </w:rPr>
-        <w:t xml:space="preserve">Kattge, J., S. Díaz, S. Lavorel, I. C. Prentice, P. Leadley, G. Bönisch, E. Garnier, M. Westoby, P. B. Reich, I. J. Wright, J. H. C. Cornelissen, C. Violle, S. P. Harrison, P. M. Van Bodegom, M. Reichstein, B. J. Enquist, N. A. Soudzilovskaia, D. D. Ackerly, M. Anand, O. Atkin, M. Bahn, T. R. Baker, D. Baldocchi, R. Bekker, C. C. Blanco, B. Blonder, W. J. Bond, R. Bradstock, D. E. Bunker, F. Casanoves, J. Cavender-Bares, J. Q. Chambers, F. S. Chapin, J. Chave, D. Coomes, W. K. Cornwell, J. M. Craine, B. H. Dobrin, L. Duarte, W. Durka, J. Elser, G. Esser, M. Estiarte, W. F. Fagan, J. Fang, F. Fernández-Méndez, A. Fidelis, B. Finegan, O. Flores, H. Ford, D. Frank, G. T. Freschet, N. M. Fyllas, R. V. Gallagher, W. A. Green, A. G. Gutierrez, T. Hickler, S. I. Higgins, J. G. Hodgson, A. Jalili, S. Jansen, C. A. Joly, A. J. Kerkhoff, D. Kirkup, K. Kitajima, M. Kleyer, S. Klotz, J. M. H. Knops, K. Kramer, I. Kühn, H. Kurokawa, D. Laughlin, T. D. Lee, M. Leishman, F. Lens, T. Lenz, S. L. Lewis, J. Lloyd, J. Llusià, F. Louault, S. Ma, M. D. Mahecha, P. Manning, T. Massad, B. E. Medlyn, J. Messier, A. T. Moles, S. C. Müller, K. Nadrowski, S. Naeem, Ü. Niinemets, S. Nöllert, A. Nüske, R. Ogaya, J. Oleksyn, V. G. Onipchenko, Y. Onoda, J. Ordoñez, G. Overbeck, W. A. Ozinga, S. Patiño, S. Paula, J. G. Pausas, J. Peñuelas, O. L. Phillips, V. </w:t>
-      </w:r>
-      <w:r>
-        <w:rPr>
-          <w:noProof/>
-        </w:rPr>
-        <w:lastRenderedPageBreak/>
-        <w:t xml:space="preserve">Pillar, H. Poorter, L. Poorter, P. Poschlod, A. Prinzing, R. Proulx, A. Rammig, S. Reinsch, B. Reu, L. Sack, B. Salgado-Negret, J. Sardans, S. Shiodera, B. Shipley, A. Siefert, E. Sosinski, J. F. Soussana, E. Swaine, N. Swenson, K. Thompson, P. Thornton, M. Waldram, E. Weiher, M. White, S. White, S. J. Wright, B. Yguel, S. Zaehle, A. E. Zanne, and C. Wirth. 2011. TRY – a global database of plant traits. Global Change Biology </w:t>
+        <w:t xml:space="preserve">Kattge, J., S. Díaz, S. Lavorel, I. C. Prentice, P. Leadley, G. Bönisch, E. Garnier, M. Westoby, P. B. Reich, I. J. Wright, J. H. C. Cornelissen, C. Violle, S. P. Harrison, P. M. Van Bodegom, M. Reichstein, B. J. Enquist, N. A. Soudzilovskaia, D. D. Ackerly, M. Anand, O. Atkin, M. Bahn, T. R. Baker, D. Baldocchi, R. Bekker, C. C. Blanco, B. Blonder, W. J. Bond, R. Bradstock, D. E. Bunker, F. Casanoves, J. Cavender-Bares, J. Q. Chambers, F. S. Chapin, J. Chave, D. Coomes, W. K. Cornwell, J. M. Craine, B. H. Dobrin, L. Duarte, W. Durka, J. Elser, G. Esser, M. Estiarte, W. F. Fagan, J. Fang, F. Fernández-Méndez, A. Fidelis, B. Finegan, O. Flores, H. Ford, D. Frank, G. T. Freschet, N. M. Fyllas, R. V. Gallagher, W. A. Green, A. G. Gutierrez, T. Hickler, S. I. Higgins, J. G. Hodgson, A. Jalili, S. Jansen, C. A. Joly, A. J. Kerkhoff, D. Kirkup, K. Kitajima, M. Kleyer, S. Klotz, J. M. H. Knops, K. Kramer, I. Kühn, H. Kurokawa, D. Laughlin, T. D. Lee, M. Leishman, F. Lens, T. Lenz, S. L. Lewis, J. Lloyd, J. Llusià, F. Louault, S. Ma, M. D. Mahecha, P. Manning, T. Massad, B. E. Medlyn, J. Messier, A. T. Moles, S. C. Müller, K. Nadrowski, S. Naeem, Ü. Niinemets, S. Nöllert, A. Nüske, R. Ogaya, J. Oleksyn, V. G. Onipchenko, Y. Onoda, J. Ordoñez, G. Overbeck, W. A. Ozinga, S. Patiño, S. Paula, J. G. Pausas, J. Peñuelas, O. L. Phillips, V. Pillar, H. Poorter, L. Poorter, P. Poschlod, A. Prinzing, R. Proulx, A. Rammig, S. Reinsch, B. Reu, L. Sack, B. Salgado-Negret, J. Sardans, S. Shiodera, B. Shipley, A. Siefert, E. Sosinski, J. F. Soussana, E. Swaine, N. Swenson, K. Thompson, P. Thornton, M. Waldram, E. Weiher, M. White, S. White, S. J. Wright, B. Yguel, S. Zaehle, A. E. Zanne, and C. Wirth. 2011. TRY – a global database of plant traits. Global Change Biology </w:t>
       </w:r>
       <w:r>
         <w:rPr>
@@ -1417,7 +1355,7 @@
         <w:rStyle w:val="PageNumber"/>
         <w:noProof/>
       </w:rPr>
-      <w:t>4</w:t>
+      <w:t>1</w:t>
     </w:r>
     <w:r>
       <w:rPr>
@@ -1616,6 +1554,7 @@
   <w:style w:type="character" w:default="1" w:styleId="DefaultParagraphFont">
     <w:name w:val="Default Paragraph Font"/>
     <w:uiPriority w:val="1"/>
+    <w:semiHidden/>
     <w:unhideWhenUsed/>
   </w:style>
   <w:style w:type="table" w:default="1" w:styleId="TableNormal">
@@ -2010,6 +1949,7 @@
   <w:style w:type="character" w:default="1" w:styleId="DefaultParagraphFont">
     <w:name w:val="Default Paragraph Font"/>
     <w:uiPriority w:val="1"/>
+    <w:semiHidden/>
     <w:unhideWhenUsed/>
   </w:style>
   <w:style w:type="table" w:default="1" w:styleId="TableNormal">

</xml_diff>

<commit_message>
Updated analysis with areas > 5m2/ha basal area only.
</commit_message>
<xml_diff>
--- a/manuscript/Fire Regimes MS.docx
+++ b/manuscript/Fire Regimes MS.docx
@@ -1374,6 +1374,11 @@
         <w:rPr>
           <w:rFonts w:ascii="Times New Roman" w:hAnsi="Times New Roman" w:cs="Times New Roman"/>
         </w:rPr>
+      </w:r>
+      <w:r>
+        <w:rPr>
+          <w:rFonts w:ascii="Times New Roman" w:hAnsi="Times New Roman" w:cs="Times New Roman"/>
+        </w:rPr>
         <w:fldChar w:fldCharType="separate"/>
       </w:r>
       <w:r>
@@ -1458,21 +1463,7 @@
             <w:rFonts w:ascii="Times New Roman" w:hAnsi="Times New Roman" w:cs="Times New Roman"/>
             <w:noProof/>
           </w:rPr>
-          <w:t xml:space="preserve">Hijmans and van </w:t>
-        </w:r>
-        <w:r>
-          <w:rPr>
-            <w:rFonts w:ascii="Times New Roman" w:hAnsi="Times New Roman" w:cs="Times New Roman"/>
-            <w:noProof/>
-          </w:rPr>
-          <w:t>E</w:t>
-        </w:r>
-        <w:r>
-          <w:rPr>
-            <w:rFonts w:ascii="Times New Roman" w:hAnsi="Times New Roman" w:cs="Times New Roman"/>
-            <w:noProof/>
-          </w:rPr>
-          <w:t>tten 2014</w:t>
+          <w:t>Hijmans and van Etten 2014</w:t>
         </w:r>
       </w:hyperlink>
       <w:r>
@@ -1654,7 +1645,19 @@
         <w:rPr>
           <w:rFonts w:ascii="Times New Roman" w:hAnsi="Times New Roman" w:cs="Times New Roman"/>
         </w:rPr>
-        <w:t>may be out of balance with estimated historical fire frequency. Specifically we sought to identify 1) fire-vulnerable forests with frequent historical fire (“vulnerable-frequent”, 2) fire-vulnerable forests with intermediate historical fire (“vulnerable-intermediate”),</w:t>
+        <w:t xml:space="preserve">may be </w:t>
+      </w:r>
+      <w:r>
+        <w:rPr>
+          <w:rFonts w:ascii="Times New Roman" w:hAnsi="Times New Roman" w:cs="Times New Roman"/>
+        </w:rPr>
+        <w:t>more or less resistant to fire than expected given</w:t>
+      </w:r>
+      <w:r>
+        <w:rPr>
+          <w:rFonts w:ascii="Times New Roman" w:hAnsi="Times New Roman" w:cs="Times New Roman"/>
+        </w:rPr>
+        <w:t xml:space="preserve"> estimated historical fire frequency. Specifically we sought to identify 1) fire-vulnerable forests with frequent historical fire (“vulnerable-frequent”, 2) fire-vulnerable forests with intermediate historical fire (“vulnerable-intermediate”),</w:t>
       </w:r>
       <w:r>
         <w:rPr>
@@ -1744,7 +1747,13 @@
         <w:rPr>
           <w:rFonts w:ascii="Times New Roman" w:hAnsi="Times New Roman" w:cs="Times New Roman"/>
         </w:rPr>
-        <w:t>10 percent of pixels</w:t>
+        <w:t>2</w:t>
+      </w:r>
+      <w:r>
+        <w:rPr>
+          <w:rFonts w:ascii="Times New Roman" w:hAnsi="Times New Roman" w:cs="Times New Roman"/>
+        </w:rPr>
+        <w:t>0 percent of pixels</w:t>
       </w:r>
       <w:r>
         <w:rPr>
@@ -1837,25 +1846,43 @@
         <w:rPr>
           <w:rFonts w:ascii="Times New Roman" w:hAnsi="Times New Roman" w:cs="Times New Roman"/>
         </w:rPr>
-        <w:t xml:space="preserve">(western juniper). Community-weighted mean FRS varied strongly across the landscape (Fig. 1), and were generally consistent with LANDFIRE estimates of fire fire regime group (Fig. S2) and fire return interval (Fig. S3). </w:t>
-      </w:r>
-      <w:r>
-        <w:rPr>
-          <w:rFonts w:ascii="Times New Roman" w:hAnsi="Times New Roman" w:cs="Times New Roman"/>
-        </w:rPr>
-        <w:t>FRS decreased significantly with increasing fire return intervals (Fig. 2; t=-54.54, df=134451, P&lt;0.0001)</w:t>
-      </w:r>
-      <w:r>
-        <w:rPr>
-          <w:rFonts w:ascii="Times New Roman" w:hAnsi="Times New Roman" w:cs="Times New Roman"/>
-        </w:rPr>
-        <w:t xml:space="preserve">. FRS was also significantly </w:t>
-      </w:r>
-      <w:r>
-        <w:rPr>
-          <w:rFonts w:ascii="Times New Roman" w:hAnsi="Times New Roman" w:cs="Times New Roman"/>
-        </w:rPr>
-        <w:t>greater in fire regime group 1 (frequent) than either of the other fire regime groups analyzed, but was surprisingly greater in fire regime group 5 (infrequent) than in fire regime group 3 (moderately frequent).</w:t>
+        <w:t xml:space="preserve">(western juniper). Community-weighted mean FRS varied strongly across the landscape (Fig. 1), and were generally consistent with LANDFIRE estimates of fire regime group (Fig. S2) and fire return interval (Fig. S3). </w:t>
+      </w:r>
+      <w:r>
+        <w:rPr>
+          <w:rFonts w:ascii="Times New Roman" w:hAnsi="Times New Roman" w:cs="Times New Roman"/>
+        </w:rPr>
+        <w:t xml:space="preserve">FRS was significantly greater in fire regime group 1 (frequent) than either of the other fire regime groups analyzed (Fig. 3), but was surprisingly greater in fire regime group 5 (infrequent) than in fire regime group 3 (moderately frequent). </w:t>
+      </w:r>
+      <w:r>
+        <w:rPr>
+          <w:rFonts w:ascii="Times New Roman" w:hAnsi="Times New Roman" w:cs="Times New Roman"/>
+        </w:rPr>
+        <w:t xml:space="preserve">FRS </w:t>
+      </w:r>
+      <w:r>
+        <w:rPr>
+          <w:rFonts w:ascii="Times New Roman" w:hAnsi="Times New Roman" w:cs="Times New Roman"/>
+        </w:rPr>
+        <w:t xml:space="preserve">also </w:t>
+      </w:r>
+      <w:r>
+        <w:rPr>
+          <w:rFonts w:ascii="Times New Roman" w:hAnsi="Times New Roman" w:cs="Times New Roman"/>
+        </w:rPr>
+        <w:t>decreased significantly with increasing fire return intervals (Fig. 2; t=-54.54, df=134451, P&lt;0.0001)</w:t>
+      </w:r>
+      <w:r>
+        <w:rPr>
+          <w:rFonts w:ascii="Times New Roman" w:hAnsi="Times New Roman" w:cs="Times New Roman"/>
+        </w:rPr>
+        <w:t>. However the median fire resistance score increased in the highest class of fire return intervals (&gt;300 yrs, classified as 500 yrs in our regression analysis; Fig. 2)</w:t>
+      </w:r>
+      <w:r>
+        <w:rPr>
+          <w:rFonts w:ascii="Times New Roman" w:hAnsi="Times New Roman" w:cs="Times New Roman"/>
+        </w:rPr>
+        <w:t xml:space="preserve">. </w:t>
       </w:r>
     </w:p>
     <w:p>
@@ -1866,8 +1893,111 @@
           <w:rFonts w:ascii="Times New Roman" w:hAnsi="Times New Roman" w:cs="Times New Roman"/>
         </w:rPr>
       </w:pPr>
+      <w:r>
+        <w:rPr>
+          <w:rFonts w:ascii="Times New Roman" w:hAnsi="Times New Roman" w:cs="Times New Roman"/>
+        </w:rPr>
+        <w:t xml:space="preserve">Within historically frequent-fire systems, our approach identified </w:t>
+      </w:r>
+      <w:r>
+        <w:rPr>
+          <w:rFonts w:ascii="Times New Roman" w:hAnsi="Times New Roman" w:cs="Times New Roman"/>
+        </w:rPr>
+        <w:t>forests</w:t>
+      </w:r>
+      <w:r>
+        <w:rPr>
+          <w:rFonts w:ascii="Times New Roman" w:hAnsi="Times New Roman" w:cs="Times New Roman"/>
+        </w:rPr>
+        <w:t xml:space="preserve"> </w:t>
+      </w:r>
+      <w:r>
+        <w:rPr>
+          <w:rFonts w:ascii="Times New Roman" w:hAnsi="Times New Roman" w:cs="Times New Roman"/>
+        </w:rPr>
+        <w:t xml:space="preserve">dominated by </w:t>
+      </w:r>
+      <w:r>
+        <w:rPr>
+          <w:rFonts w:ascii="Times New Roman" w:hAnsi="Times New Roman" w:cs="Times New Roman"/>
+          <w:i/>
+        </w:rPr>
+        <w:t xml:space="preserve">Pinus edulis </w:t>
+      </w:r>
+      <w:r>
+        <w:rPr>
+          <w:rFonts w:ascii="Times New Roman" w:hAnsi="Times New Roman" w:cs="Times New Roman"/>
+        </w:rPr>
+        <w:t xml:space="preserve">grading into </w:t>
+      </w:r>
+      <w:r>
+        <w:rPr>
+          <w:rFonts w:ascii="Times New Roman" w:hAnsi="Times New Roman" w:cs="Times New Roman"/>
+          <w:i/>
+        </w:rPr>
+        <w:t>Pinus ponderosa</w:t>
+      </w:r>
+      <w:r>
+        <w:rPr>
+          <w:rFonts w:ascii="Times New Roman" w:hAnsi="Times New Roman" w:cs="Times New Roman"/>
+        </w:rPr>
+        <w:t xml:space="preserve"> in the southwestern US as having the lowest fire resistance in regions historically dominated by frequent fire (Fig. </w:t>
+      </w:r>
+      <w:r>
+        <w:rPr>
+          <w:rFonts w:ascii="Times New Roman" w:hAnsi="Times New Roman" w:cs="Times New Roman"/>
+        </w:rPr>
+        <w:t>4)</w:t>
+      </w:r>
+      <w:r>
+        <w:rPr>
+          <w:rFonts w:ascii="Times New Roman" w:hAnsi="Times New Roman" w:cs="Times New Roman"/>
+        </w:rPr>
+        <w:t xml:space="preserve">, while </w:t>
+      </w:r>
+      <w:r>
+        <w:rPr>
+          <w:rFonts w:ascii="Times New Roman" w:hAnsi="Times New Roman" w:cs="Times New Roman"/>
+        </w:rPr>
+        <w:t xml:space="preserve">forests in interior California dominated by either </w:t>
+      </w:r>
+      <w:r>
+        <w:rPr>
+          <w:rFonts w:ascii="Times New Roman" w:hAnsi="Times New Roman" w:cs="Times New Roman"/>
+          <w:i/>
+        </w:rPr>
+        <w:t xml:space="preserve">Juniperus occidentalis </w:t>
+      </w:r>
+      <w:r>
+        <w:rPr>
+          <w:rFonts w:ascii="Times New Roman" w:hAnsi="Times New Roman" w:cs="Times New Roman"/>
+        </w:rPr>
+        <w:t xml:space="preserve">or </w:t>
+      </w:r>
+      <w:r>
+        <w:rPr>
+          <w:rFonts w:ascii="Times New Roman" w:hAnsi="Times New Roman" w:cs="Times New Roman"/>
+          <w:i/>
+        </w:rPr>
+        <w:t>Pinus contorta</w:t>
+      </w:r>
       <w:bookmarkStart w:id="0" w:name="_GoBack"/>
       <w:bookmarkEnd w:id="0"/>
+      <w:r>
+        <w:rPr>
+          <w:rFonts w:ascii="Times New Roman" w:hAnsi="Times New Roman" w:cs="Times New Roman"/>
+        </w:rPr>
+        <w:t>.</w:t>
+      </w:r>
+    </w:p>
+    <w:p>
+      <w:pPr>
+        <w:spacing w:line="480" w:lineRule="auto"/>
+        <w:ind w:firstLine="720"/>
+        <w:rPr>
+          <w:rFonts w:ascii="Times New Roman" w:hAnsi="Times New Roman" w:cs="Times New Roman"/>
+        </w:rPr>
+      </w:pPr>
     </w:p>
     <w:p>
       <w:pPr>
@@ -1992,12 +2122,153 @@
         <w:rPr>
           <w:rFonts w:ascii="Times New Roman" w:hAnsi="Times New Roman" w:cs="Times New Roman"/>
         </w:rPr>
+      </w:pPr>
+    </w:p>
+    <w:p>
+      <w:pPr>
+        <w:rPr>
+          <w:rFonts w:ascii="Times New Roman" w:hAnsi="Times New Roman" w:cs="Times New Roman"/>
+        </w:rPr>
+      </w:pPr>
+      <w:r>
+        <w:rPr>
+          <w:rFonts w:ascii="Times New Roman" w:hAnsi="Times New Roman" w:cs="Times New Roman"/>
+        </w:rPr>
+        <w:br w:type="page"/>
+      </w:r>
+    </w:p>
+    <w:p>
+      <w:pPr>
+        <w:rPr>
+          <w:rFonts w:ascii="Times New Roman" w:hAnsi="Times New Roman" w:cs="Times New Roman"/>
+        </w:rPr>
+      </w:pPr>
+      <w:r>
+        <w:rPr>
+          <w:rFonts w:ascii="Times New Roman" w:hAnsi="Times New Roman" w:cs="Times New Roman"/>
+          <w:b/>
+        </w:rPr>
+        <w:t>Figure 2</w:t>
+      </w:r>
+      <w:r>
+        <w:rPr>
+          <w:rFonts w:ascii="Times New Roman" w:hAnsi="Times New Roman" w:cs="Times New Roman"/>
+        </w:rPr>
+        <w:t>: Variation in fire resistance scores as a function of historical fire return intervals.</w:t>
+      </w:r>
+    </w:p>
+    <w:p>
+      <w:pPr>
+        <w:rPr>
+          <w:rFonts w:ascii="Times New Roman" w:hAnsi="Times New Roman" w:cs="Times New Roman"/>
+        </w:rPr>
+      </w:pPr>
+      <w:r>
+        <w:rPr>
+          <w:rFonts w:ascii="Times New Roman" w:hAnsi="Times New Roman" w:cs="Times New Roman"/>
+          <w:noProof/>
+          <w:lang w:eastAsia="en-US"/>
+        </w:rPr>
+        <w:drawing>
+          <wp:inline distT="0" distB="0" distL="0" distR="0" wp14:anchorId="5317BFDB" wp14:editId="51280B53">
+            <wp:extent cx="7493000" cy="5410200"/>
+            <wp:effectExtent l="0" t="0" r="0" b="0"/>
+            <wp:docPr id="5" name="Picture 5"/>
+            <wp:cNvGraphicFramePr>
+              <a:graphicFrameLocks xmlns:a="http://schemas.openxmlformats.org/drawingml/2006/main" noChangeAspect="1"/>
+            </wp:cNvGraphicFramePr>
+            <a:graphic xmlns:a="http://schemas.openxmlformats.org/drawingml/2006/main">
+              <a:graphicData uri="http://schemas.openxmlformats.org/drawingml/2006/picture">
+                <pic:pic xmlns:pic="http://schemas.openxmlformats.org/drawingml/2006/picture">
+                  <pic:nvPicPr>
+                    <pic:cNvPr id="0" name="Fig2_Fire.resistance~MFRI.pdf"/>
+                    <pic:cNvPicPr/>
+                  </pic:nvPicPr>
+                  <pic:blipFill>
+                    <a:blip r:embed="rId10">
+                      <a:extLst>
+                        <a:ext uri="{28A0092B-C50C-407E-A947-70E740481C1C}">
+                          <a14:useLocalDpi xmlns:a14="http://schemas.microsoft.com/office/drawing/2010/main" val="0"/>
+                        </a:ext>
+                      </a:extLst>
+                    </a:blip>
+                    <a:stretch>
+                      <a:fillRect/>
+                    </a:stretch>
+                  </pic:blipFill>
+                  <pic:spPr>
+                    <a:xfrm>
+                      <a:off x="0" y="0"/>
+                      <a:ext cx="7493000" cy="5410200"/>
+                    </a:xfrm>
+                    <a:prstGeom prst="rect">
+                      <a:avLst/>
+                    </a:prstGeom>
+                  </pic:spPr>
+                </pic:pic>
+              </a:graphicData>
+            </a:graphic>
+          </wp:inline>
+        </w:drawing>
+      </w:r>
+    </w:p>
+    <w:p>
+      <w:pPr>
+        <w:rPr>
+          <w:rFonts w:ascii="Times New Roman" w:hAnsi="Times New Roman" w:cs="Times New Roman"/>
+        </w:rPr>
+      </w:pPr>
+    </w:p>
+    <w:p>
+      <w:pPr>
+        <w:rPr>
+          <w:rFonts w:ascii="Times New Roman" w:hAnsi="Times New Roman" w:cs="Times New Roman"/>
+        </w:rPr>
+      </w:pPr>
+      <w:r>
+        <w:rPr>
+          <w:rFonts w:ascii="Times New Roman" w:hAnsi="Times New Roman" w:cs="Times New Roman"/>
+        </w:rPr>
+        <w:br w:type="page"/>
+      </w:r>
+    </w:p>
+    <w:p>
+      <w:pPr>
+        <w:rPr>
+          <w:rFonts w:ascii="Times New Roman" w:hAnsi="Times New Roman" w:cs="Times New Roman"/>
+        </w:rPr>
+      </w:pPr>
+      <w:r>
+        <w:rPr>
+          <w:rFonts w:ascii="Times New Roman" w:hAnsi="Times New Roman" w:cs="Times New Roman"/>
+          <w:b/>
+        </w:rPr>
+        <w:t>Figure 4:</w:t>
+      </w:r>
+      <w:r>
+        <w:rPr>
+          <w:rFonts w:ascii="Times New Roman" w:hAnsi="Times New Roman" w:cs="Times New Roman"/>
+        </w:rPr>
+        <w:t xml:space="preserve"> Variation in </w:t>
+      </w:r>
+    </w:p>
+    <w:p>
+      <w:pPr>
+        <w:rPr>
+          <w:rFonts w:ascii="Times New Roman" w:hAnsi="Times New Roman" w:cs="Times New Roman"/>
+        </w:rPr>
+      </w:pPr>
+    </w:p>
+    <w:p>
+      <w:pPr>
+        <w:rPr>
+          <w:rFonts w:ascii="Times New Roman" w:hAnsi="Times New Roman" w:cs="Times New Roman"/>
+        </w:rPr>
         <w:sectPr>
           <w:pgSz w:w="15840" w:h="12240" w:orient="landscape"/>
           <w:pgMar w:top="1440" w:right="1440" w:bottom="1440" w:left="1440" w:header="720" w:footer="720" w:gutter="0"/>
           <w:lnNumType w:countBy="1" w:restart="continuous"/>
           <w:cols w:space="720"/>
-          <w:printerSettings r:id="rId10"/>
         </w:sectPr>
       </w:pPr>
     </w:p>
@@ -2163,14 +2434,7 @@
         <w:rPr>
           <w:noProof/>
         </w:rPr>
-        <w:t xml:space="preserve">Kattge, J., S. Díaz, S. Lavorel, I. C. Prentice, P. Leadley, G. Bönisch, E. Garnier, M. Westoby, P. B. Reich, I. J. Wright, J. H. C. Cornelissen, C. Violle, S. P. Harrison, P. M. Van Bodegom, M. Reichstein, B. J. Enquist, N. A. Soudzilovskaia, D. D. Ackerly, M. Anand, O. Atkin, M. Bahn, T. R. Baker, D. Baldocchi, R. Bekker, C. C. Blanco, B. Blonder, W. J. Bond, R. Bradstock, D. E. Bunker, F. Casanoves, J. Cavender-Bares, J. Q. Chambers, F. S. Chapin, J. Chave, D. Coomes, W. K. Cornwell, J. M. Craine, B. H. Dobrin, L. Duarte, W. Durka, J. Elser, G. Esser, M. Estiarte, W. F. Fagan, J. Fang, F. Fernández-Méndez, A. Fidelis, B. Finegan, O. Flores, H. Ford, D. Frank, G. T. Freschet, N. M. Fyllas, R. V. Gallagher, W. A. Green, A. G. Gutierrez, T. Hickler, S. I. Higgins, J. G. Hodgson, A. Jalili, S. Jansen, C. A. Joly, A. J. Kerkhoff, D. Kirkup, K. Kitajima, M. Kleyer, S. Klotz, J. M. H. Knops, K. Kramer, I. Kühn, H. Kurokawa, D. Laughlin, T. D. Lee, M. Leishman, F. Lens, T. Lenz, S. L. Lewis, J. Lloyd, J. Llusià, F. Louault, S. Ma, M. D. Mahecha, P. Manning, T. Massad, B. E. Medlyn, J. Messier, A. T. Moles, S. C. Müller, K. Nadrowski, S. Naeem, Ü. Niinemets, S. </w:t>
-      </w:r>
-      <w:r>
-        <w:rPr>
-          <w:noProof/>
-        </w:rPr>
-        <w:lastRenderedPageBreak/>
-        <w:t xml:space="preserve">Nöllert, A. Nüske, R. Ogaya, J. Oleksyn, V. G. Onipchenko, Y. Onoda, J. Ordoñez, G. Overbeck, W. A. Ozinga, S. Patiño, S. Paula, J. G. Pausas, J. Peñuelas, O. L. Phillips, V. Pillar, H. Poorter, L. Poorter, P. Poschlod, A. Prinzing, R. Proulx, A. Rammig, S. Reinsch, B. Reu, L. Sack, B. Salgado-Negret, J. Sardans, S. Shiodera, B. Shipley, A. Siefert, E. Sosinski, J. F. Soussana, E. Swaine, N. Swenson, K. Thompson, P. Thornton, M. Waldram, E. Weiher, M. White, S. White, S. J. Wright, B. Yguel, S. Zaehle, A. E. Zanne, and C. Wirth. 2011. TRY – a global database of plant traits. Global Change Biology </w:t>
+        <w:t xml:space="preserve">Kattge, J., S. Díaz, S. Lavorel, I. C. Prentice, P. Leadley, G. Bönisch, E. Garnier, M. Westoby, P. B. Reich, I. J. Wright, J. H. C. Cornelissen, C. Violle, S. P. Harrison, P. M. Van Bodegom, M. Reichstein, B. J. Enquist, N. A. Soudzilovskaia, D. D. Ackerly, M. Anand, O. Atkin, M. Bahn, T. R. Baker, D. Baldocchi, R. Bekker, C. C. Blanco, B. Blonder, W. J. Bond, R. Bradstock, D. E. Bunker, F. Casanoves, J. Cavender-Bares, J. Q. Chambers, F. S. Chapin, J. Chave, D. Coomes, W. K. Cornwell, J. M. Craine, B. H. Dobrin, L. Duarte, W. Durka, J. Elser, G. Esser, M. Estiarte, W. F. Fagan, J. Fang, F. Fernández-Méndez, A. Fidelis, B. Finegan, O. Flores, H. Ford, D. Frank, G. T. Freschet, N. M. Fyllas, R. V. Gallagher, W. A. Green, A. G. Gutierrez, T. Hickler, S. I. Higgins, J. G. Hodgson, A. Jalili, S. Jansen, C. A. Joly, A. J. Kerkhoff, D. Kirkup, K. Kitajima, M. Kleyer, S. Klotz, J. M. H. Knops, K. Kramer, I. Kühn, H. Kurokawa, D. Laughlin, T. D. Lee, M. Leishman, F. Lens, T. Lenz, S. L. Lewis, J. Lloyd, J. Llusià, F. Louault, S. Ma, M. D. Mahecha, P. Manning, T. Massad, B. E. Medlyn, J. Messier, A. T. Moles, S. C. Müller, K. Nadrowski, S. Naeem, Ü. Niinemets, S. Nöllert, A. Nüske, R. Ogaya, J. Oleksyn, V. G. Onipchenko, Y. Onoda, J. Ordoñez, G. Overbeck, W. A. Ozinga, S. Patiño, S. Paula, J. G. Pausas, J. Peñuelas, O. L. Phillips, V. Pillar, H. Poorter, L. Poorter, P. Poschlod, A. Prinzing, R. Proulx, A. Rammig, S. Reinsch, B. Reu, L. Sack, B. Salgado-Negret, J. Sardans, S. Shiodera, B. Shipley, A. Siefert, E. Sosinski, J. F. Soussana, E. Swaine, N. Swenson, K. Thompson, P. Thornton, M. Waldram, E. Weiher, M. White, S. White, S. J. Wright, B. Yguel, S. Zaehle, A. E. Zanne, and C. Wirth. 2011. TRY – a global database of plant traits. Global Change Biology </w:t>
       </w:r>
       <w:r>
         <w:rPr>
@@ -15204,7 +15468,6 @@
       <w:pgMar w:top="1440" w:right="1440" w:bottom="1440" w:left="1440" w:header="720" w:footer="720" w:gutter="0"/>
       <w:lnNumType w:countBy="1" w:restart="continuous"/>
       <w:cols w:space="720"/>
-      <w:printerSettings r:id="rId15"/>
     </w:sectPr>
   </w:body>
 </w:document>
@@ -15499,6 +15762,7 @@
   <w:style w:type="character" w:default="1" w:styleId="DefaultParagraphFont">
     <w:name w:val="Default Paragraph Font"/>
     <w:uiPriority w:val="1"/>
+    <w:semiHidden/>
     <w:unhideWhenUsed/>
   </w:style>
   <w:style w:type="table" w:default="1" w:styleId="TableNormal">
@@ -15893,6 +16157,7 @@
   <w:style w:type="character" w:default="1" w:styleId="DefaultParagraphFont">
     <w:name w:val="Default Paragraph Font"/>
     <w:uiPriority w:val="1"/>
+    <w:semiHidden/>
     <w:unhideWhenUsed/>
   </w:style>
   <w:style w:type="table" w:default="1" w:styleId="TableNormal">

</xml_diff>